<commit_message>
add nome + rgm
</commit_message>
<xml_diff>
--- a/Docs/DocumentacaoProjetoIABolsadeValores.docx
+++ b/Docs/DocumentacaoProjetoIABolsadeValores.docx
@@ -1390,8 +1390,10 @@
           <w:sz w:val="28"/>
           <w:szCs w:val="28"/>
         </w:rPr>
-        <w:t xml:space="preserve">Matheus... </w:t>
-      </w:r>
+        <w:t>Matheus Gomes Santos – RGM: 26136805</w:t>
+      </w:r>
+      <w:bookmarkStart w:id="0" w:name="_GoBack"/>
+      <w:bookmarkEnd w:id="0"/>
       <w:r>
         <w:rPr>
           <w:rFonts w:ascii="Calibri Light" w:hAnsi="Calibri Light" w:cs="Calibri Light"/>
@@ -2613,8 +2615,6 @@
           <w:szCs w:val="28"/>
         </w:rPr>
       </w:pPr>
-      <w:bookmarkStart w:id="0" w:name="_GoBack"/>
-      <w:bookmarkEnd w:id="0"/>
     </w:p>
     <w:p>
       <w:pPr>
@@ -4656,11 +4656,12 @@
 </file>
 
 <file path=customXml/item1.xml><?xml version="1.0" encoding="utf-8"?>
-<p:properties xmlns:p="http://schemas.microsoft.com/office/2006/metadata/properties" xmlns:xsi="http://www.w3.org/2001/XMLSchema-instance" xmlns:pc="http://schemas.microsoft.com/office/infopath/2007/PartnerControls">
-  <documentManagement>
-    <_activity xmlns="279e0a3f-a679-465c-aac3-e5ceda2076a2" xsi:nil="true"/>
-  </documentManagement>
-</p:properties>
+<?mso-contentType ?>
+<FormTemplates xmlns="http://schemas.microsoft.com/sharepoint/v3/contenttype/forms">
+  <Display>DocumentLibraryForm</Display>
+  <Edit>DocumentLibraryForm</Edit>
+  <New>DocumentLibraryForm</New>
+</FormTemplates>
 </file>
 
 <file path=customXml/item2.xml><?xml version="1.0" encoding="utf-8"?>
@@ -4879,20 +4880,17 @@
 </file>
 
 <file path=customXml/item3.xml><?xml version="1.0" encoding="utf-8"?>
-<?mso-contentType ?>
-<FormTemplates xmlns="http://schemas.microsoft.com/sharepoint/v3/contenttype/forms">
-  <Display>DocumentLibraryForm</Display>
-  <Edit>DocumentLibraryForm</Edit>
-  <New>DocumentLibraryForm</New>
-</FormTemplates>
+<p:properties xmlns:p="http://schemas.microsoft.com/office/2006/metadata/properties" xmlns:xsi="http://www.w3.org/2001/XMLSchema-instance" xmlns:pc="http://schemas.microsoft.com/office/infopath/2007/PartnerControls">
+  <documentManagement>
+    <_activity xmlns="279e0a3f-a679-465c-aac3-e5ceda2076a2" xsi:nil="true"/>
+  </documentManagement>
+</p:properties>
 </file>
 
 <file path=customXml/itemProps1.xml><?xml version="1.0" encoding="utf-8"?>
-<ds:datastoreItem xmlns:ds="http://schemas.openxmlformats.org/officeDocument/2006/customXml" ds:itemID="{AAA5BD2B-A717-4CC3-924D-04528E5B713A}">
+<ds:datastoreItem xmlns:ds="http://schemas.openxmlformats.org/officeDocument/2006/customXml" ds:itemID="{51EA6996-230D-4835-A0EC-33A8F716AC3F}">
   <ds:schemaRefs>
-    <ds:schemaRef ds:uri="http://schemas.microsoft.com/office/2006/metadata/properties"/>
-    <ds:schemaRef ds:uri="http://schemas.microsoft.com/office/infopath/2007/PartnerControls"/>
-    <ds:schemaRef ds:uri="279e0a3f-a679-465c-aac3-e5ceda2076a2"/>
+    <ds:schemaRef ds:uri="http://schemas.microsoft.com/sharepoint/v3/contenttype/forms"/>
   </ds:schemaRefs>
 </ds:datastoreItem>
 </file>
@@ -4917,9 +4915,11 @@
 </file>
 
 <file path=customXml/itemProps3.xml><?xml version="1.0" encoding="utf-8"?>
-<ds:datastoreItem xmlns:ds="http://schemas.openxmlformats.org/officeDocument/2006/customXml" ds:itemID="{51EA6996-230D-4835-A0EC-33A8F716AC3F}">
+<ds:datastoreItem xmlns:ds="http://schemas.openxmlformats.org/officeDocument/2006/customXml" ds:itemID="{AAA5BD2B-A717-4CC3-924D-04528E5B713A}">
   <ds:schemaRefs>
-    <ds:schemaRef ds:uri="http://schemas.microsoft.com/sharepoint/v3/contenttype/forms"/>
+    <ds:schemaRef ds:uri="http://schemas.microsoft.com/office/2006/metadata/properties"/>
+    <ds:schemaRef ds:uri="http://schemas.microsoft.com/office/infopath/2007/PartnerControls"/>
+    <ds:schemaRef ds:uri="279e0a3f-a679-465c-aac3-e5ceda2076a2"/>
   </ds:schemaRefs>
 </ds:datastoreItem>
 </file>
</xml_diff>

<commit_message>
add nome e rgm
</commit_message>
<xml_diff>
--- a/Docs/DocumentacaoProjetoIABolsadeValores.docx
+++ b/Docs/DocumentacaoProjetoIABolsadeValores.docx
@@ -1,6 +1,6 @@
 
 <file path=word/document.xml><?xml version="1.0" encoding="utf-8"?>
-<w:document xmlns:wpc="http://schemas.microsoft.com/office/word/2010/wordprocessingCanvas" xmlns:cx="http://schemas.microsoft.com/office/drawing/2014/chartex" xmlns:mc="http://schemas.openxmlformats.org/markup-compatibility/2006" xmlns:o="urn:schemas-microsoft-com:office:office" xmlns:r="http://schemas.openxmlformats.org/officeDocument/2006/relationships" xmlns:m="http://schemas.openxmlformats.org/officeDocument/2006/math" xmlns:v="urn:schemas-microsoft-com:vml" xmlns:wp14="http://schemas.microsoft.com/office/word/2010/wordprocessingDrawing" xmlns:wp="http://schemas.openxmlformats.org/drawingml/2006/wordprocessingDrawing" xmlns:w10="urn:schemas-microsoft-com:office:word" xmlns:w="http://schemas.openxmlformats.org/wordprocessingml/2006/main" xmlns:w14="http://schemas.microsoft.com/office/word/2010/wordml" xmlns:w15="http://schemas.microsoft.com/office/word/2012/wordml" xmlns:w16se="http://schemas.microsoft.com/office/word/2015/wordml/symex" xmlns:wpg="http://schemas.microsoft.com/office/word/2010/wordprocessingGroup" xmlns:wpi="http://schemas.microsoft.com/office/word/2010/wordprocessingInk" xmlns:wne="http://schemas.microsoft.com/office/word/2006/wordml" xmlns:wps="http://schemas.microsoft.com/office/word/2010/wordprocessingShape" mc:Ignorable="w14 w15 w16se wp14">
+<w:document xmlns:wpc="http://schemas.microsoft.com/office/word/2010/wordprocessingCanvas" xmlns:cx="http://schemas.microsoft.com/office/drawing/2014/chartex" xmlns:cx1="http://schemas.microsoft.com/office/drawing/2015/9/8/chartex" xmlns:cx2="http://schemas.microsoft.com/office/drawing/2015/10/21/chartex" xmlns:cx3="http://schemas.microsoft.com/office/drawing/2016/5/9/chartex" xmlns:cx4="http://schemas.microsoft.com/office/drawing/2016/5/10/chartex" xmlns:cx5="http://schemas.microsoft.com/office/drawing/2016/5/11/chartex" xmlns:cx6="http://schemas.microsoft.com/office/drawing/2016/5/12/chartex" xmlns:cx7="http://schemas.microsoft.com/office/drawing/2016/5/13/chartex" xmlns:cx8="http://schemas.microsoft.com/office/drawing/2016/5/14/chartex" xmlns:mc="http://schemas.openxmlformats.org/markup-compatibility/2006" xmlns:aink="http://schemas.microsoft.com/office/drawing/2016/ink" xmlns:am3d="http://schemas.microsoft.com/office/drawing/2017/model3d" xmlns:o="urn:schemas-microsoft-com:office:office" xmlns:oel="http://schemas.microsoft.com/office/2019/extlst" xmlns:r="http://schemas.openxmlformats.org/officeDocument/2006/relationships" xmlns:m="http://schemas.openxmlformats.org/officeDocument/2006/math" xmlns:v="urn:schemas-microsoft-com:vml" xmlns:wp14="http://schemas.microsoft.com/office/word/2010/wordprocessingDrawing" xmlns:wp="http://schemas.openxmlformats.org/drawingml/2006/wordprocessingDrawing" xmlns:w10="urn:schemas-microsoft-com:office:word" xmlns:w="http://schemas.openxmlformats.org/wordprocessingml/2006/main" xmlns:w14="http://schemas.microsoft.com/office/word/2010/wordml" xmlns:w15="http://schemas.microsoft.com/office/word/2012/wordml" xmlns:w16cex="http://schemas.microsoft.com/office/word/2018/wordml/cex" xmlns:w16cid="http://schemas.microsoft.com/office/word/2016/wordml/cid" xmlns:w16="http://schemas.microsoft.com/office/word/2018/wordml" xmlns:w16sdtdh="http://schemas.microsoft.com/office/word/2020/wordml/sdtdatahash" xmlns:w16se="http://schemas.microsoft.com/office/word/2015/wordml/symex" xmlns:wpg="http://schemas.microsoft.com/office/word/2010/wordprocessingGroup" xmlns:wpi="http://schemas.microsoft.com/office/word/2010/wordprocessingInk" xmlns:wne="http://schemas.microsoft.com/office/word/2006/wordml" xmlns:wps="http://schemas.microsoft.com/office/word/2010/wordprocessingShape" mc:Ignorable="w14 w15 w16se w16cid w16 w16cex w16sdtdh wp14">
   <w:body>
     <w:p>
       <w:pPr>
@@ -489,7 +489,31 @@
                 <w:sz w:val="28"/>
                 <w:szCs w:val="28"/>
               </w:rPr>
-              <w:t>OBJETIVO DO PROJETO  .....................................................  3</w:t>
+              <w:t xml:space="preserve">OBJETIVO DO </w:t>
+            </w:r>
+            <w:proofErr w:type="gramStart"/>
+            <w:r>
+              <w:rPr>
+                <w:rFonts w:ascii="Calibri Light" w:hAnsi="Calibri Light" w:cs="Calibri Light"/>
+                <w:b/>
+                <w:bCs/>
+                <w:color w:val="000000" w:themeColor="text1"/>
+                <w:sz w:val="28"/>
+                <w:szCs w:val="28"/>
+              </w:rPr>
+              <w:t>PROJETO  .....................................................</w:t>
+            </w:r>
+            <w:proofErr w:type="gramEnd"/>
+            <w:r>
+              <w:rPr>
+                <w:rFonts w:ascii="Calibri Light" w:hAnsi="Calibri Light" w:cs="Calibri Light"/>
+                <w:b/>
+                <w:bCs/>
+                <w:color w:val="000000" w:themeColor="text1"/>
+                <w:sz w:val="28"/>
+                <w:szCs w:val="28"/>
+              </w:rPr>
+              <w:t xml:space="preserve">  3</w:t>
             </w:r>
           </w:p>
         </w:tc>
@@ -574,7 +598,31 @@
                 <w:sz w:val="28"/>
                 <w:szCs w:val="28"/>
               </w:rPr>
-              <w:t>ARQUITETURA E STACK  .....................................................  4</w:t>
+              <w:t xml:space="preserve">ARQUITETURA E </w:t>
+            </w:r>
+            <w:proofErr w:type="gramStart"/>
+            <w:r>
+              <w:rPr>
+                <w:rFonts w:ascii="Calibri Light" w:hAnsi="Calibri Light" w:cs="Calibri Light"/>
+                <w:b/>
+                <w:bCs/>
+                <w:color w:val="000000" w:themeColor="text1"/>
+                <w:sz w:val="28"/>
+                <w:szCs w:val="28"/>
+              </w:rPr>
+              <w:t>STACK  .....................................................</w:t>
+            </w:r>
+            <w:proofErr w:type="gramEnd"/>
+            <w:r>
+              <w:rPr>
+                <w:rFonts w:ascii="Calibri Light" w:hAnsi="Calibri Light" w:cs="Calibri Light"/>
+                <w:b/>
+                <w:bCs/>
+                <w:color w:val="000000" w:themeColor="text1"/>
+                <w:sz w:val="28"/>
+                <w:szCs w:val="28"/>
+              </w:rPr>
+              <w:t xml:space="preserve">  4</w:t>
             </w:r>
           </w:p>
           <w:p>
@@ -588,6 +636,7 @@
                 <w:szCs w:val="28"/>
               </w:rPr>
             </w:pPr>
+            <w:proofErr w:type="gramStart"/>
             <w:r>
               <w:rPr>
                 <w:rFonts w:ascii="Calibri Light" w:hAnsi="Calibri Light" w:cs="Calibri Light"/>
@@ -597,7 +646,19 @@
                 <w:sz w:val="28"/>
                 <w:szCs w:val="28"/>
               </w:rPr>
-              <w:t>2.1  Requisitos Funcionais  .................................................  5</w:t>
+              <w:t>2.1  Requisitos</w:t>
+            </w:r>
+            <w:proofErr w:type="gramEnd"/>
+            <w:r>
+              <w:rPr>
+                <w:rFonts w:ascii="Calibri Light" w:hAnsi="Calibri Light" w:cs="Calibri Light"/>
+                <w:b/>
+                <w:bCs/>
+                <w:color w:val="000000" w:themeColor="text1"/>
+                <w:sz w:val="28"/>
+                <w:szCs w:val="28"/>
+              </w:rPr>
+              <w:t xml:space="preserve"> Funcionais  .................................................  5</w:t>
             </w:r>
           </w:p>
           <w:p>
@@ -611,6 +672,7 @@
                 <w:szCs w:val="28"/>
               </w:rPr>
             </w:pPr>
+            <w:proofErr w:type="gramStart"/>
             <w:r>
               <w:rPr>
                 <w:rFonts w:ascii="Calibri Light" w:hAnsi="Calibri Light" w:cs="Calibri Light"/>
@@ -620,7 +682,19 @@
                 <w:sz w:val="28"/>
                 <w:szCs w:val="28"/>
               </w:rPr>
-              <w:t>2.2  Requisitos Não Funcionais  ..........................................  5</w:t>
+              <w:t>2.2  Requisitos</w:t>
+            </w:r>
+            <w:proofErr w:type="gramEnd"/>
+            <w:r>
+              <w:rPr>
+                <w:rFonts w:ascii="Calibri Light" w:hAnsi="Calibri Light" w:cs="Calibri Light"/>
+                <w:b/>
+                <w:bCs/>
+                <w:color w:val="000000" w:themeColor="text1"/>
+                <w:sz w:val="28"/>
+                <w:szCs w:val="28"/>
+              </w:rPr>
+              <w:t xml:space="preserve"> Não Funcionais  ..........................................  5</w:t>
             </w:r>
           </w:p>
           <w:p>
@@ -634,6 +708,7 @@
                 <w:szCs w:val="28"/>
               </w:rPr>
             </w:pPr>
+            <w:proofErr w:type="gramStart"/>
             <w:r>
               <w:rPr>
                 <w:rFonts w:ascii="Calibri Light" w:hAnsi="Calibri Light" w:cs="Calibri Light"/>
@@ -643,7 +718,19 @@
                 <w:sz w:val="28"/>
                 <w:szCs w:val="28"/>
               </w:rPr>
-              <w:t>2.3  Frameworks  .................................................................  6</w:t>
+              <w:t>2.3  Frameworks</w:t>
+            </w:r>
+            <w:proofErr w:type="gramEnd"/>
+            <w:r>
+              <w:rPr>
+                <w:rFonts w:ascii="Calibri Light" w:hAnsi="Calibri Light" w:cs="Calibri Light"/>
+                <w:b/>
+                <w:bCs/>
+                <w:color w:val="000000" w:themeColor="text1"/>
+                <w:sz w:val="28"/>
+                <w:szCs w:val="28"/>
+              </w:rPr>
+              <w:t xml:space="preserve">  .................................................................  6</w:t>
             </w:r>
           </w:p>
         </w:tc>
@@ -726,7 +813,29 @@
                 <w:sz w:val="28"/>
                 <w:szCs w:val="28"/>
               </w:rPr>
-              <w:t>ACESSO E EXECUÇÃO DO CÓDIGO  .....................................  7</w:t>
+              <w:t xml:space="preserve">ACESSO E EXECUÇÃO DO </w:t>
+            </w:r>
+            <w:proofErr w:type="gramStart"/>
+            <w:r>
+              <w:rPr>
+                <w:rFonts w:ascii="Calibri Light" w:hAnsi="Calibri Light" w:cs="Calibri Light"/>
+                <w:b/>
+                <w:color w:val="000000" w:themeColor="text1"/>
+                <w:sz w:val="28"/>
+                <w:szCs w:val="28"/>
+              </w:rPr>
+              <w:t>CÓDIGO  .....................................</w:t>
+            </w:r>
+            <w:proofErr w:type="gramEnd"/>
+            <w:r>
+              <w:rPr>
+                <w:rFonts w:ascii="Calibri Light" w:hAnsi="Calibri Light" w:cs="Calibri Light"/>
+                <w:b/>
+                <w:color w:val="000000" w:themeColor="text1"/>
+                <w:sz w:val="28"/>
+                <w:szCs w:val="28"/>
+              </w:rPr>
+              <w:t xml:space="preserve">  7</w:t>
             </w:r>
           </w:p>
         </w:tc>
@@ -809,7 +918,29 @@
                 <w:sz w:val="28"/>
                 <w:szCs w:val="28"/>
               </w:rPr>
-              <w:t>ALTERAÇÕES, TESTES E VALIDAÇÕES  ..................................  8</w:t>
+              <w:t xml:space="preserve">ALTERAÇÕES, TESTES E </w:t>
+            </w:r>
+            <w:proofErr w:type="gramStart"/>
+            <w:r>
+              <w:rPr>
+                <w:rFonts w:ascii="Calibri Light" w:hAnsi="Calibri Light" w:cs="Calibri Light"/>
+                <w:b/>
+                <w:color w:val="000000" w:themeColor="text1"/>
+                <w:sz w:val="28"/>
+                <w:szCs w:val="28"/>
+              </w:rPr>
+              <w:t>VALIDAÇÕES  ..................................</w:t>
+            </w:r>
+            <w:proofErr w:type="gramEnd"/>
+            <w:r>
+              <w:rPr>
+                <w:rFonts w:ascii="Calibri Light" w:hAnsi="Calibri Light" w:cs="Calibri Light"/>
+                <w:b/>
+                <w:color w:val="000000" w:themeColor="text1"/>
+                <w:sz w:val="28"/>
+                <w:szCs w:val="28"/>
+              </w:rPr>
+              <w:t xml:space="preserve">  8</w:t>
             </w:r>
           </w:p>
         </w:tc>
@@ -967,6 +1098,7 @@
                 <w:szCs w:val="28"/>
               </w:rPr>
             </w:pPr>
+            <w:proofErr w:type="gramStart"/>
             <w:r>
               <w:rPr>
                 <w:rFonts w:ascii="Calibri Light" w:hAnsi="Calibri Light" w:cs="Calibri Light"/>
@@ -975,7 +1107,18 @@
                 <w:sz w:val="28"/>
                 <w:szCs w:val="28"/>
               </w:rPr>
-              <w:t xml:space="preserve">REFERÊNCIAS  .......................................................................  </w:t>
+              <w:t>REFERÊNCIAS  .......................................................................</w:t>
+            </w:r>
+            <w:proofErr w:type="gramEnd"/>
+            <w:r>
+              <w:rPr>
+                <w:rFonts w:ascii="Calibri Light" w:hAnsi="Calibri Light" w:cs="Calibri Light"/>
+                <w:b/>
+                <w:color w:val="000000" w:themeColor="text1"/>
+                <w:sz w:val="28"/>
+                <w:szCs w:val="28"/>
+              </w:rPr>
+              <w:t xml:space="preserve">  </w:t>
             </w:r>
           </w:p>
         </w:tc>
@@ -1088,6 +1231,7 @@
           <w:color w:val="000000" w:themeColor="text1"/>
           <w:sz w:val="28"/>
           <w:szCs w:val="28"/>
+          <w:u w:val="single"/>
         </w:rPr>
       </w:pPr>
       <w:r>
@@ -1188,14 +1332,25 @@
         <w:br/>
         <w:t xml:space="preserve">Disciplina: </w:t>
       </w:r>
-      <w:r>
-        <w:rPr>
-          <w:rFonts w:ascii="Calibri Light" w:hAnsi="Calibri Light" w:cs="Calibri Light"/>
-          <w:color w:val="000000" w:themeColor="text1"/>
-          <w:sz w:val="28"/>
-          <w:szCs w:val="28"/>
-        </w:rPr>
-        <w:t xml:space="preserve">Computabilidade e Complexidade de </w:t>
+      <w:proofErr w:type="spellStart"/>
+      <w:r>
+        <w:rPr>
+          <w:rFonts w:ascii="Calibri Light" w:hAnsi="Calibri Light" w:cs="Calibri Light"/>
+          <w:color w:val="000000" w:themeColor="text1"/>
+          <w:sz w:val="28"/>
+          <w:szCs w:val="28"/>
+        </w:rPr>
+        <w:t>Computabilidade</w:t>
+      </w:r>
+      <w:proofErr w:type="spellEnd"/>
+      <w:r>
+        <w:rPr>
+          <w:rFonts w:ascii="Calibri Light" w:hAnsi="Calibri Light" w:cs="Calibri Light"/>
+          <w:color w:val="000000" w:themeColor="text1"/>
+          <w:sz w:val="28"/>
+          <w:szCs w:val="28"/>
+        </w:rPr>
+        <w:t xml:space="preserve"> e Complexidade de </w:t>
       </w:r>
       <w:r>
         <w:rPr>
@@ -1287,7 +1442,27 @@
           <w:sz w:val="28"/>
           <w:szCs w:val="28"/>
         </w:rPr>
-        <w:t xml:space="preserve"> Kadidja </w:t>
+        <w:t xml:space="preserve"> </w:t>
+      </w:r>
+      <w:proofErr w:type="spellStart"/>
+      <w:r>
+        <w:rPr>
+          <w:rFonts w:ascii="Calibri Light" w:hAnsi="Calibri Light" w:cs="Calibri Light"/>
+          <w:color w:val="000000" w:themeColor="text1"/>
+          <w:sz w:val="28"/>
+          <w:szCs w:val="28"/>
+        </w:rPr>
+        <w:t>Kadidja</w:t>
+      </w:r>
+      <w:proofErr w:type="spellEnd"/>
+      <w:r>
+        <w:rPr>
+          <w:rFonts w:ascii="Calibri Light" w:hAnsi="Calibri Light" w:cs="Calibri Light"/>
+          <w:color w:val="000000" w:themeColor="text1"/>
+          <w:sz w:val="28"/>
+          <w:szCs w:val="28"/>
+        </w:rPr>
+        <w:t xml:space="preserve"> </w:t>
       </w:r>
       <w:r>
         <w:rPr>
@@ -1372,7 +1547,52 @@
           <w:sz w:val="28"/>
           <w:szCs w:val="28"/>
         </w:rPr>
-        <w:t>Taui....</w:t>
+        <w:t>Taui</w:t>
+      </w:r>
+      <w:r>
+        <w:rPr>
+          <w:rFonts w:ascii="Calibri Light" w:hAnsi="Calibri Light" w:cs="Calibri Light"/>
+          <w:color w:val="000000" w:themeColor="text1"/>
+          <w:sz w:val="28"/>
+          <w:szCs w:val="28"/>
+        </w:rPr>
+        <w:t xml:space="preserve"> Silva Lima </w:t>
+      </w:r>
+      <w:r>
+        <w:rPr>
+          <w:rFonts w:ascii="Calibri Light" w:hAnsi="Calibri Light" w:cs="Calibri Light"/>
+          <w:color w:val="000000" w:themeColor="text1"/>
+          <w:kern w:val="0"/>
+          <w:sz w:val="28"/>
+          <w:szCs w:val="28"/>
+          <w14:ligatures w14:val="none"/>
+        </w:rPr>
+        <w:t>–</w:t>
+      </w:r>
+      <w:r>
+        <w:rPr>
+          <w:rFonts w:ascii="Calibri Light" w:hAnsi="Calibri Light" w:cs="Calibri Light"/>
+          <w:color w:val="000000" w:themeColor="text1"/>
+          <w:kern w:val="0"/>
+          <w:sz w:val="28"/>
+          <w:szCs w:val="28"/>
+          <w14:ligatures w14:val="none"/>
+        </w:rPr>
+        <w:t xml:space="preserve"> RGM:</w:t>
+      </w:r>
+      <w:r>
+        <w:t xml:space="preserve"> </w:t>
+      </w:r>
+      <w:r>
+        <w:rPr>
+          <w:rFonts w:ascii="Calibri Light" w:hAnsi="Calibri Light" w:cs="Calibri Light"/>
+          <w:color w:val="000000" w:themeColor="text1"/>
+          <w:kern w:val="0"/>
+          <w:sz w:val="28"/>
+          <w:szCs w:val="28"/>
+          <w14:ligatures w14:val="none"/>
+        </w:rPr>
+        <w:t>31476309</w:t>
       </w:r>
       <w:r>
         <w:rPr>
@@ -1392,8 +1612,6 @@
         </w:rPr>
         <w:t>Matheus Gomes Santos – RGM: 26136805</w:t>
       </w:r>
-      <w:bookmarkStart w:id="0" w:name="_GoBack"/>
-      <w:bookmarkEnd w:id="0"/>
       <w:r>
         <w:rPr>
           <w:rFonts w:ascii="Calibri Light" w:hAnsi="Calibri Light" w:cs="Calibri Light"/>
@@ -1764,7 +1982,47 @@
           <w:sz w:val="28"/>
           <w:szCs w:val="28"/>
         </w:rPr>
-        <w:t>das, como corretoras de valores, já no nosso caso estaremos retirando do Yahoo Finance.</w:t>
+        <w:t xml:space="preserve">das, como corretoras de valores, já no nosso caso </w:t>
+      </w:r>
+      <w:proofErr w:type="gramStart"/>
+      <w:r>
+        <w:rPr>
+          <w:rFonts w:ascii="Calibri Light" w:hAnsi="Calibri Light" w:cs="Calibri Light"/>
+          <w:color w:val="000000" w:themeColor="text1"/>
+          <w:sz w:val="28"/>
+          <w:szCs w:val="28"/>
+        </w:rPr>
+        <w:t>estaremos retirando</w:t>
+      </w:r>
+      <w:proofErr w:type="gramEnd"/>
+      <w:r>
+        <w:rPr>
+          <w:rFonts w:ascii="Calibri Light" w:hAnsi="Calibri Light" w:cs="Calibri Light"/>
+          <w:color w:val="000000" w:themeColor="text1"/>
+          <w:sz w:val="28"/>
+          <w:szCs w:val="28"/>
+        </w:rPr>
+        <w:t xml:space="preserve"> do Yahoo </w:t>
+      </w:r>
+      <w:proofErr w:type="spellStart"/>
+      <w:r>
+        <w:rPr>
+          <w:rFonts w:ascii="Calibri Light" w:hAnsi="Calibri Light" w:cs="Calibri Light"/>
+          <w:color w:val="000000" w:themeColor="text1"/>
+          <w:sz w:val="28"/>
+          <w:szCs w:val="28"/>
+        </w:rPr>
+        <w:t>Finance</w:t>
+      </w:r>
+      <w:proofErr w:type="spellEnd"/>
+      <w:r>
+        <w:rPr>
+          <w:rFonts w:ascii="Calibri Light" w:hAnsi="Calibri Light" w:cs="Calibri Light"/>
+          <w:color w:val="000000" w:themeColor="text1"/>
+          <w:sz w:val="28"/>
+          <w:szCs w:val="28"/>
+        </w:rPr>
+        <w:t>.</w:t>
       </w:r>
     </w:p>
     <w:p>
@@ -2237,7 +2495,27 @@
           <w:sz w:val="28"/>
           <w:szCs w:val="28"/>
         </w:rPr>
-        <w:t>, intuitivo e open source, com o fito de contribuir para que os</w:t>
+        <w:t xml:space="preserve">, intuitivo e open </w:t>
+      </w:r>
+      <w:proofErr w:type="spellStart"/>
+      <w:r>
+        <w:rPr>
+          <w:rFonts w:ascii="Calibri Light" w:hAnsi="Calibri Light" w:cs="Calibri Light"/>
+          <w:color w:val="000000" w:themeColor="text1"/>
+          <w:sz w:val="28"/>
+          <w:szCs w:val="28"/>
+        </w:rPr>
+        <w:t>source</w:t>
+      </w:r>
+      <w:proofErr w:type="spellEnd"/>
+      <w:r>
+        <w:rPr>
+          <w:rFonts w:ascii="Calibri Light" w:hAnsi="Calibri Light" w:cs="Calibri Light"/>
+          <w:color w:val="000000" w:themeColor="text1"/>
+          <w:sz w:val="28"/>
+          <w:szCs w:val="28"/>
+        </w:rPr>
+        <w:t>, com o fito de contribuir para que os</w:t>
       </w:r>
       <w:r>
         <w:rPr>
@@ -2551,8 +2829,39 @@
           <w:sz w:val="28"/>
           <w:szCs w:val="28"/>
         </w:rPr>
-        <w:t xml:space="preserve">  IDE que compile a linguagem Python como VScode, PyCharm</w:t>
-      </w:r>
+        <w:t xml:space="preserve">  IDE que compile a linguagem Python como </w:t>
+      </w:r>
+      <w:proofErr w:type="spellStart"/>
+      <w:r>
+        <w:rPr>
+          <w:rFonts w:ascii="Calibri Light" w:hAnsi="Calibri Light" w:cs="Calibri Light"/>
+          <w:color w:val="000000" w:themeColor="text1"/>
+          <w:sz w:val="28"/>
+          <w:szCs w:val="28"/>
+        </w:rPr>
+        <w:t>VScode</w:t>
+      </w:r>
+      <w:proofErr w:type="spellEnd"/>
+      <w:r>
+        <w:rPr>
+          <w:rFonts w:ascii="Calibri Light" w:hAnsi="Calibri Light" w:cs="Calibri Light"/>
+          <w:color w:val="000000" w:themeColor="text1"/>
+          <w:sz w:val="28"/>
+          <w:szCs w:val="28"/>
+        </w:rPr>
+        <w:t xml:space="preserve">, </w:t>
+      </w:r>
+      <w:proofErr w:type="spellStart"/>
+      <w:r>
+        <w:rPr>
+          <w:rFonts w:ascii="Calibri Light" w:hAnsi="Calibri Light" w:cs="Calibri Light"/>
+          <w:color w:val="000000" w:themeColor="text1"/>
+          <w:sz w:val="28"/>
+          <w:szCs w:val="28"/>
+        </w:rPr>
+        <w:t>PyCharm</w:t>
+      </w:r>
+      <w:proofErr w:type="spellEnd"/>
       <w:r>
         <w:rPr>
           <w:rFonts w:ascii="Calibri Light" w:hAnsi="Calibri Light" w:cs="Calibri Light"/>
@@ -3522,7 +3831,7 @@
 </file>
 
 <file path=word/endnotes.xml><?xml version="1.0" encoding="utf-8"?>
-<w:endnotes xmlns:wpc="http://schemas.microsoft.com/office/word/2010/wordprocessingCanvas" xmlns:cx="http://schemas.microsoft.com/office/drawing/2014/chartex" xmlns:mc="http://schemas.openxmlformats.org/markup-compatibility/2006" xmlns:o="urn:schemas-microsoft-com:office:office" xmlns:r="http://schemas.openxmlformats.org/officeDocument/2006/relationships" xmlns:m="http://schemas.openxmlformats.org/officeDocument/2006/math" xmlns:v="urn:schemas-microsoft-com:vml" xmlns:wp14="http://schemas.microsoft.com/office/word/2010/wordprocessingDrawing" xmlns:wp="http://schemas.openxmlformats.org/drawingml/2006/wordprocessingDrawing" xmlns:w10="urn:schemas-microsoft-com:office:word" xmlns:w="http://schemas.openxmlformats.org/wordprocessingml/2006/main" xmlns:w14="http://schemas.microsoft.com/office/word/2010/wordml" xmlns:w15="http://schemas.microsoft.com/office/word/2012/wordml" xmlns:w16se="http://schemas.microsoft.com/office/word/2015/wordml/symex" xmlns:wpg="http://schemas.microsoft.com/office/word/2010/wordprocessingGroup" xmlns:wpi="http://schemas.microsoft.com/office/word/2010/wordprocessingInk" xmlns:wne="http://schemas.microsoft.com/office/word/2006/wordml" xmlns:wps="http://schemas.microsoft.com/office/word/2010/wordprocessingShape" mc:Ignorable="w14 w15 w16se wp14">
+<w:endnotes xmlns:wpc="http://schemas.microsoft.com/office/word/2010/wordprocessingCanvas" xmlns:cx="http://schemas.microsoft.com/office/drawing/2014/chartex" xmlns:cx1="http://schemas.microsoft.com/office/drawing/2015/9/8/chartex" xmlns:cx2="http://schemas.microsoft.com/office/drawing/2015/10/21/chartex" xmlns:cx3="http://schemas.microsoft.com/office/drawing/2016/5/9/chartex" xmlns:cx4="http://schemas.microsoft.com/office/drawing/2016/5/10/chartex" xmlns:cx5="http://schemas.microsoft.com/office/drawing/2016/5/11/chartex" xmlns:cx6="http://schemas.microsoft.com/office/drawing/2016/5/12/chartex" xmlns:cx7="http://schemas.microsoft.com/office/drawing/2016/5/13/chartex" xmlns:cx8="http://schemas.microsoft.com/office/drawing/2016/5/14/chartex" xmlns:mc="http://schemas.openxmlformats.org/markup-compatibility/2006" xmlns:aink="http://schemas.microsoft.com/office/drawing/2016/ink" xmlns:am3d="http://schemas.microsoft.com/office/drawing/2017/model3d" xmlns:o="urn:schemas-microsoft-com:office:office" xmlns:oel="http://schemas.microsoft.com/office/2019/extlst" xmlns:r="http://schemas.openxmlformats.org/officeDocument/2006/relationships" xmlns:m="http://schemas.openxmlformats.org/officeDocument/2006/math" xmlns:v="urn:schemas-microsoft-com:vml" xmlns:wp14="http://schemas.microsoft.com/office/word/2010/wordprocessingDrawing" xmlns:wp="http://schemas.openxmlformats.org/drawingml/2006/wordprocessingDrawing" xmlns:w10="urn:schemas-microsoft-com:office:word" xmlns:w="http://schemas.openxmlformats.org/wordprocessingml/2006/main" xmlns:w14="http://schemas.microsoft.com/office/word/2010/wordml" xmlns:w15="http://schemas.microsoft.com/office/word/2012/wordml" xmlns:w16cex="http://schemas.microsoft.com/office/word/2018/wordml/cex" xmlns:w16cid="http://schemas.microsoft.com/office/word/2016/wordml/cid" xmlns:w16="http://schemas.microsoft.com/office/word/2018/wordml" xmlns:w16sdtdh="http://schemas.microsoft.com/office/word/2020/wordml/sdtdatahash" xmlns:w16se="http://schemas.microsoft.com/office/word/2015/wordml/symex" xmlns:wpg="http://schemas.microsoft.com/office/word/2010/wordprocessingGroup" xmlns:wpi="http://schemas.microsoft.com/office/word/2010/wordprocessingInk" xmlns:wne="http://schemas.microsoft.com/office/word/2006/wordml" xmlns:wps="http://schemas.microsoft.com/office/word/2010/wordprocessingShape" mc:Ignorable="w14 w15 w16se w16cid w16 w16cex w16sdtdh wp14">
   <w:endnote w:type="separator" w:id="-1">
     <w:p>
       <w:pPr>
@@ -3547,7 +3856,7 @@
 </file>
 
 <file path=word/footnotes.xml><?xml version="1.0" encoding="utf-8"?>
-<w:footnotes xmlns:wpc="http://schemas.microsoft.com/office/word/2010/wordprocessingCanvas" xmlns:cx="http://schemas.microsoft.com/office/drawing/2014/chartex" xmlns:mc="http://schemas.openxmlformats.org/markup-compatibility/2006" xmlns:o="urn:schemas-microsoft-com:office:office" xmlns:r="http://schemas.openxmlformats.org/officeDocument/2006/relationships" xmlns:m="http://schemas.openxmlformats.org/officeDocument/2006/math" xmlns:v="urn:schemas-microsoft-com:vml" xmlns:wp14="http://schemas.microsoft.com/office/word/2010/wordprocessingDrawing" xmlns:wp="http://schemas.openxmlformats.org/drawingml/2006/wordprocessingDrawing" xmlns:w10="urn:schemas-microsoft-com:office:word" xmlns:w="http://schemas.openxmlformats.org/wordprocessingml/2006/main" xmlns:w14="http://schemas.microsoft.com/office/word/2010/wordml" xmlns:w15="http://schemas.microsoft.com/office/word/2012/wordml" xmlns:w16se="http://schemas.microsoft.com/office/word/2015/wordml/symex" xmlns:wpg="http://schemas.microsoft.com/office/word/2010/wordprocessingGroup" xmlns:wpi="http://schemas.microsoft.com/office/word/2010/wordprocessingInk" xmlns:wne="http://schemas.microsoft.com/office/word/2006/wordml" xmlns:wps="http://schemas.microsoft.com/office/word/2010/wordprocessingShape" mc:Ignorable="w14 w15 w16se wp14">
+<w:footnotes xmlns:wpc="http://schemas.microsoft.com/office/word/2010/wordprocessingCanvas" xmlns:cx="http://schemas.microsoft.com/office/drawing/2014/chartex" xmlns:cx1="http://schemas.microsoft.com/office/drawing/2015/9/8/chartex" xmlns:cx2="http://schemas.microsoft.com/office/drawing/2015/10/21/chartex" xmlns:cx3="http://schemas.microsoft.com/office/drawing/2016/5/9/chartex" xmlns:cx4="http://schemas.microsoft.com/office/drawing/2016/5/10/chartex" xmlns:cx5="http://schemas.microsoft.com/office/drawing/2016/5/11/chartex" xmlns:cx6="http://schemas.microsoft.com/office/drawing/2016/5/12/chartex" xmlns:cx7="http://schemas.microsoft.com/office/drawing/2016/5/13/chartex" xmlns:cx8="http://schemas.microsoft.com/office/drawing/2016/5/14/chartex" xmlns:mc="http://schemas.openxmlformats.org/markup-compatibility/2006" xmlns:aink="http://schemas.microsoft.com/office/drawing/2016/ink" xmlns:am3d="http://schemas.microsoft.com/office/drawing/2017/model3d" xmlns:o="urn:schemas-microsoft-com:office:office" xmlns:oel="http://schemas.microsoft.com/office/2019/extlst" xmlns:r="http://schemas.openxmlformats.org/officeDocument/2006/relationships" xmlns:m="http://schemas.openxmlformats.org/officeDocument/2006/math" xmlns:v="urn:schemas-microsoft-com:vml" xmlns:wp14="http://schemas.microsoft.com/office/word/2010/wordprocessingDrawing" xmlns:wp="http://schemas.openxmlformats.org/drawingml/2006/wordprocessingDrawing" xmlns:w10="urn:schemas-microsoft-com:office:word" xmlns:w="http://schemas.openxmlformats.org/wordprocessingml/2006/main" xmlns:w14="http://schemas.microsoft.com/office/word/2010/wordml" xmlns:w15="http://schemas.microsoft.com/office/word/2012/wordml" xmlns:w16cex="http://schemas.microsoft.com/office/word/2018/wordml/cex" xmlns:w16cid="http://schemas.microsoft.com/office/word/2016/wordml/cid" xmlns:w16="http://schemas.microsoft.com/office/word/2018/wordml" xmlns:w16sdtdh="http://schemas.microsoft.com/office/word/2020/wordml/sdtdatahash" xmlns:w16se="http://schemas.microsoft.com/office/word/2015/wordml/symex" xmlns:wpg="http://schemas.microsoft.com/office/word/2010/wordprocessingGroup" xmlns:wpi="http://schemas.microsoft.com/office/word/2010/wordprocessingInk" xmlns:wne="http://schemas.microsoft.com/office/word/2006/wordml" xmlns:wps="http://schemas.microsoft.com/office/word/2010/wordprocessingShape" mc:Ignorable="w14 w15 w16se w16cid w16 w16cex w16sdtdh wp14">
   <w:footnote w:type="separator" w:id="-1">
     <w:p>
       <w:pPr>
@@ -3572,7 +3881,7 @@
 </file>
 
 <file path=word/numbering.xml><?xml version="1.0" encoding="utf-8"?>
-<w:numbering xmlns:wpc="http://schemas.microsoft.com/office/word/2010/wordprocessingCanvas" xmlns:cx="http://schemas.microsoft.com/office/drawing/2014/chartex" xmlns:mc="http://schemas.openxmlformats.org/markup-compatibility/2006" xmlns:o="urn:schemas-microsoft-com:office:office" xmlns:r="http://schemas.openxmlformats.org/officeDocument/2006/relationships" xmlns:m="http://schemas.openxmlformats.org/officeDocument/2006/math" xmlns:v="urn:schemas-microsoft-com:vml" xmlns:wp14="http://schemas.microsoft.com/office/word/2010/wordprocessingDrawing" xmlns:wp="http://schemas.openxmlformats.org/drawingml/2006/wordprocessingDrawing" xmlns:w10="urn:schemas-microsoft-com:office:word" xmlns:w="http://schemas.openxmlformats.org/wordprocessingml/2006/main" xmlns:w14="http://schemas.microsoft.com/office/word/2010/wordml" xmlns:w15="http://schemas.microsoft.com/office/word/2012/wordml" xmlns:w16se="http://schemas.microsoft.com/office/word/2015/wordml/symex" xmlns:wpg="http://schemas.microsoft.com/office/word/2010/wordprocessingGroup" xmlns:wpi="http://schemas.microsoft.com/office/word/2010/wordprocessingInk" xmlns:wne="http://schemas.microsoft.com/office/word/2006/wordml" xmlns:wps="http://schemas.microsoft.com/office/word/2010/wordprocessingShape" mc:Ignorable="w14 w15 w16se wp14">
+<w:numbering xmlns:wpc="http://schemas.microsoft.com/office/word/2010/wordprocessingCanvas" xmlns:cx="http://schemas.microsoft.com/office/drawing/2014/chartex" xmlns:cx1="http://schemas.microsoft.com/office/drawing/2015/9/8/chartex" xmlns:cx2="http://schemas.microsoft.com/office/drawing/2015/10/21/chartex" xmlns:cx3="http://schemas.microsoft.com/office/drawing/2016/5/9/chartex" xmlns:cx4="http://schemas.microsoft.com/office/drawing/2016/5/10/chartex" xmlns:cx5="http://schemas.microsoft.com/office/drawing/2016/5/11/chartex" xmlns:cx6="http://schemas.microsoft.com/office/drawing/2016/5/12/chartex" xmlns:cx7="http://schemas.microsoft.com/office/drawing/2016/5/13/chartex" xmlns:cx8="http://schemas.microsoft.com/office/drawing/2016/5/14/chartex" xmlns:mc="http://schemas.openxmlformats.org/markup-compatibility/2006" xmlns:aink="http://schemas.microsoft.com/office/drawing/2016/ink" xmlns:am3d="http://schemas.microsoft.com/office/drawing/2017/model3d" xmlns:o="urn:schemas-microsoft-com:office:office" xmlns:oel="http://schemas.microsoft.com/office/2019/extlst" xmlns:r="http://schemas.openxmlformats.org/officeDocument/2006/relationships" xmlns:m="http://schemas.openxmlformats.org/officeDocument/2006/math" xmlns:v="urn:schemas-microsoft-com:vml" xmlns:wp14="http://schemas.microsoft.com/office/word/2010/wordprocessingDrawing" xmlns:wp="http://schemas.openxmlformats.org/drawingml/2006/wordprocessingDrawing" xmlns:w10="urn:schemas-microsoft-com:office:word" xmlns:w="http://schemas.openxmlformats.org/wordprocessingml/2006/main" xmlns:w14="http://schemas.microsoft.com/office/word/2010/wordml" xmlns:w15="http://schemas.microsoft.com/office/word/2012/wordml" xmlns:w16cex="http://schemas.microsoft.com/office/word/2018/wordml/cex" xmlns:w16cid="http://schemas.microsoft.com/office/word/2016/wordml/cid" xmlns:w16="http://schemas.microsoft.com/office/word/2018/wordml" xmlns:w16sdtdh="http://schemas.microsoft.com/office/word/2020/wordml/sdtdatahash" xmlns:w16se="http://schemas.microsoft.com/office/word/2015/wordml/symex" xmlns:wpg="http://schemas.microsoft.com/office/word/2010/wordprocessingGroup" xmlns:wpi="http://schemas.microsoft.com/office/word/2010/wordprocessingInk" xmlns:wne="http://schemas.microsoft.com/office/word/2006/wordml" xmlns:wps="http://schemas.microsoft.com/office/word/2010/wordprocessingShape" mc:Ignorable="w14 w15 w16se w16cid w16 w16cex w16sdtdh wp14">
   <w:abstractNum w:abstractNumId="0" w15:restartNumberingAfterBreak="0">
     <w:nsid w:val="4AA3218B"/>
     <w:multiLevelType w:val="multilevel"/>
@@ -3838,17 +4147,17 @@
       </w:pPr>
     </w:lvl>
   </w:abstractNum>
-  <w:num w:numId="1">
+  <w:num w:numId="1" w16cid:durableId="1379402887">
     <w:abstractNumId w:val="1"/>
   </w:num>
-  <w:num w:numId="2">
+  <w:num w:numId="2" w16cid:durableId="833178379">
     <w:abstractNumId w:val="0"/>
   </w:num>
 </w:numbering>
 </file>
 
 <file path=word/styles.xml><?xml version="1.0" encoding="utf-8"?>
-<w:styles xmlns:mc="http://schemas.openxmlformats.org/markup-compatibility/2006" xmlns:r="http://schemas.openxmlformats.org/officeDocument/2006/relationships" xmlns:w="http://schemas.openxmlformats.org/wordprocessingml/2006/main" xmlns:w14="http://schemas.microsoft.com/office/word/2010/wordml" xmlns:w15="http://schemas.microsoft.com/office/word/2012/wordml" xmlns:w16se="http://schemas.microsoft.com/office/word/2015/wordml/symex" mc:Ignorable="w14 w15 w16se">
+<w:styles xmlns:mc="http://schemas.openxmlformats.org/markup-compatibility/2006" xmlns:r="http://schemas.openxmlformats.org/officeDocument/2006/relationships" xmlns:w="http://schemas.openxmlformats.org/wordprocessingml/2006/main" xmlns:w14="http://schemas.microsoft.com/office/word/2010/wordml" xmlns:w15="http://schemas.microsoft.com/office/word/2012/wordml" xmlns:w16cex="http://schemas.microsoft.com/office/word/2018/wordml/cex" xmlns:w16cid="http://schemas.microsoft.com/office/word/2016/wordml/cid" xmlns:w16="http://schemas.microsoft.com/office/word/2018/wordml" xmlns:w16sdtdh="http://schemas.microsoft.com/office/word/2020/wordml/sdtdatahash" xmlns:w16se="http://schemas.microsoft.com/office/word/2015/wordml/symex" mc:Ignorable="w14 w15 w16se w16cid w16 w16cex w16sdtdh">
   <w:docDefaults>
     <w:rPrDefault>
       <w:rPr>
@@ -3866,7 +4175,7 @@
       </w:pPr>
     </w:pPrDefault>
   </w:docDefaults>
-  <w:latentStyles w:defLockedState="0" w:defUIPriority="99" w:defSemiHidden="0" w:defUnhideWhenUsed="0" w:defQFormat="0" w:count="371">
+  <w:latentStyles w:defLockedState="0" w:defUIPriority="99" w:defSemiHidden="0" w:defUnhideWhenUsed="0" w:defQFormat="0" w:count="376">
     <w:lsdException w:name="Normal" w:uiPriority="0" w:qFormat="1"/>
     <w:lsdException w:name="heading 1" w:uiPriority="9" w:qFormat="1"/>
     <w:lsdException w:name="heading 2" w:semiHidden="1" w:uiPriority="9" w:unhideWhenUsed="1" w:qFormat="1"/>
@@ -4238,6 +4547,11 @@
     <w:lsdException w:name="List Table 5 Dark Accent 6" w:uiPriority="50"/>
     <w:lsdException w:name="List Table 6 Colorful Accent 6" w:uiPriority="51"/>
     <w:lsdException w:name="List Table 7 Colorful Accent 6" w:uiPriority="52"/>
+    <w:lsdException w:name="Mention" w:semiHidden="1" w:unhideWhenUsed="1"/>
+    <w:lsdException w:name="Smart Hyperlink" w:semiHidden="1" w:unhideWhenUsed="1"/>
+    <w:lsdException w:name="Hashtag" w:semiHidden="1" w:unhideWhenUsed="1"/>
+    <w:lsdException w:name="Unresolved Mention" w:semiHidden="1" w:unhideWhenUsed="1"/>
+    <w:lsdException w:name="Smart Link" w:semiHidden="1" w:unhideWhenUsed="1"/>
   </w:latentStyles>
   <w:style w:type="paragraph" w:default="1" w:styleId="Normal">
     <w:name w:val="Normal"/>
@@ -4656,12 +4970,11 @@
 </file>
 
 <file path=customXml/item1.xml><?xml version="1.0" encoding="utf-8"?>
-<?mso-contentType ?>
-<FormTemplates xmlns="http://schemas.microsoft.com/sharepoint/v3/contenttype/forms">
-  <Display>DocumentLibraryForm</Display>
-  <Edit>DocumentLibraryForm</Edit>
-  <New>DocumentLibraryForm</New>
-</FormTemplates>
+<p:properties xmlns:p="http://schemas.microsoft.com/office/2006/metadata/properties" xmlns:xsi="http://www.w3.org/2001/XMLSchema-instance" xmlns:pc="http://schemas.microsoft.com/office/infopath/2007/PartnerControls">
+  <documentManagement>
+    <_activity xmlns="279e0a3f-a679-465c-aac3-e5ceda2076a2" xsi:nil="true"/>
+  </documentManagement>
+</p:properties>
 </file>
 
 <file path=customXml/item2.xml><?xml version="1.0" encoding="utf-8"?>
@@ -4880,17 +5193,20 @@
 </file>
 
 <file path=customXml/item3.xml><?xml version="1.0" encoding="utf-8"?>
-<p:properties xmlns:p="http://schemas.microsoft.com/office/2006/metadata/properties" xmlns:xsi="http://www.w3.org/2001/XMLSchema-instance" xmlns:pc="http://schemas.microsoft.com/office/infopath/2007/PartnerControls">
-  <documentManagement>
-    <_activity xmlns="279e0a3f-a679-465c-aac3-e5ceda2076a2" xsi:nil="true"/>
-  </documentManagement>
-</p:properties>
+<?mso-contentType ?>
+<FormTemplates xmlns="http://schemas.microsoft.com/sharepoint/v3/contenttype/forms">
+  <Display>DocumentLibraryForm</Display>
+  <Edit>DocumentLibraryForm</Edit>
+  <New>DocumentLibraryForm</New>
+</FormTemplates>
 </file>
 
 <file path=customXml/itemProps1.xml><?xml version="1.0" encoding="utf-8"?>
-<ds:datastoreItem xmlns:ds="http://schemas.openxmlformats.org/officeDocument/2006/customXml" ds:itemID="{51EA6996-230D-4835-A0EC-33A8F716AC3F}">
+<ds:datastoreItem xmlns:ds="http://schemas.openxmlformats.org/officeDocument/2006/customXml" ds:itemID="{AAA5BD2B-A717-4CC3-924D-04528E5B713A}">
   <ds:schemaRefs>
-    <ds:schemaRef ds:uri="http://schemas.microsoft.com/sharepoint/v3/contenttype/forms"/>
+    <ds:schemaRef ds:uri="http://schemas.microsoft.com/office/2006/metadata/properties"/>
+    <ds:schemaRef ds:uri="http://schemas.microsoft.com/office/infopath/2007/PartnerControls"/>
+    <ds:schemaRef ds:uri="279e0a3f-a679-465c-aac3-e5ceda2076a2"/>
   </ds:schemaRefs>
 </ds:datastoreItem>
 </file>
@@ -4915,11 +5231,9 @@
 </file>
 
 <file path=customXml/itemProps3.xml><?xml version="1.0" encoding="utf-8"?>
-<ds:datastoreItem xmlns:ds="http://schemas.openxmlformats.org/officeDocument/2006/customXml" ds:itemID="{AAA5BD2B-A717-4CC3-924D-04528E5B713A}">
+<ds:datastoreItem xmlns:ds="http://schemas.openxmlformats.org/officeDocument/2006/customXml" ds:itemID="{51EA6996-230D-4835-A0EC-33A8F716AC3F}">
   <ds:schemaRefs>
-    <ds:schemaRef ds:uri="http://schemas.microsoft.com/office/2006/metadata/properties"/>
-    <ds:schemaRef ds:uri="http://schemas.microsoft.com/office/infopath/2007/PartnerControls"/>
-    <ds:schemaRef ds:uri="279e0a3f-a679-465c-aac3-e5ceda2076a2"/>
+    <ds:schemaRef ds:uri="http://schemas.microsoft.com/sharepoint/v3/contenttype/forms"/>
   </ds:schemaRefs>
 </ds:datastoreItem>
 </file>
</xml_diff>